<commit_message>
fonction projecteur dans reconstruction3D
</commit_message>
<xml_diff>
--- a/Explications fonctionnement script billard.docx
+++ b/Explications fonctionnement script billard.docx
@@ -107,7 +107,15 @@
         <w:t xml:space="preserve"> </w:t>
       </w:r>
       <w:r>
-        <w:t>Il doit être possible de faire correspondre la position réelle de la balle à un point sur l’écran de manière à ce qu’il soit projeté sur la position réelle de la balle par le vidéo projecteur.</w:t>
+        <w:t xml:space="preserve">Il doit être possible de faire correspondre la position réelle de la balle à un point sur l’écran </w:t>
+      </w:r>
+      <w:proofErr w:type="gramStart"/>
+      <w:r>
+        <w:t>de manière à ce</w:t>
+      </w:r>
+      <w:proofErr w:type="gramEnd"/>
+      <w:r>
+        <w:t xml:space="preserve"> qu’il soit projeté sur la position réelle de la balle par le vidéo projecteur.</w:t>
       </w:r>
     </w:p>
     <w:p>
@@ -416,14 +424,30 @@
       <w:r>
         <w:t xml:space="preserve">Figure </w:t>
       </w:r>
-      <w:fldSimple w:instr=" SEQ Figure \* ARABIC ">
-        <w:r>
-          <w:rPr>
-            <w:noProof/>
-          </w:rPr>
-          <w:t>1</w:t>
-        </w:r>
-      </w:fldSimple>
+      <w:r>
+        <w:fldChar w:fldCharType="begin"/>
+      </w:r>
+      <w:r>
+        <w:instrText xml:space="preserve"> SEQ Figure \* </w:instrText>
+      </w:r>
+      <w:r>
+        <w:instrText xml:space="preserve">ARABIC </w:instrText>
+      </w:r>
+      <w:r>
+        <w:fldChar w:fldCharType="separate"/>
+      </w:r>
+      <w:r>
+        <w:rPr>
+          <w:noProof/>
+        </w:rPr>
+        <w:t>1</w:t>
+      </w:r>
+      <w:r>
+        <w:rPr>
+          <w:noProof/>
+        </w:rPr>
+        <w:fldChar w:fldCharType="end"/>
+      </w:r>
       <w:bookmarkEnd w:id="0"/>
       <w:r>
         <w:t xml:space="preserve"> : Position des coins de la table</w:t>
@@ -566,14 +590,27 @@
       <w:r>
         <w:t xml:space="preserve">Figure </w:t>
       </w:r>
-      <w:fldSimple w:instr=" SEQ Figure \* ARABIC ">
-        <w:r>
-          <w:rPr>
-            <w:noProof/>
-          </w:rPr>
-          <w:t>2</w:t>
-        </w:r>
-      </w:fldSimple>
+      <w:r>
+        <w:fldChar w:fldCharType="begin"/>
+      </w:r>
+      <w:r>
+        <w:instrText xml:space="preserve"> SEQ Figure \* ARABIC </w:instrText>
+      </w:r>
+      <w:r>
+        <w:fldChar w:fldCharType="separate"/>
+      </w:r>
+      <w:r>
+        <w:rPr>
+          <w:noProof/>
+        </w:rPr>
+        <w:t>2</w:t>
+      </w:r>
+      <w:r>
+        <w:rPr>
+          <w:noProof/>
+        </w:rPr>
+        <w:fldChar w:fldCharType="end"/>
+      </w:r>
       <w:bookmarkEnd w:id="1"/>
       <w:r>
         <w:t xml:space="preserve"> : Image de base projetée sur le billard</w:t>
@@ -627,46 +664,10 @@
         <w:t xml:space="preserve">. </w:t>
       </w:r>
       <w:r>
-        <w:rPr>
-          <w:i/>
-          <w:iCs/>
-        </w:rPr>
-        <w:t xml:space="preserve">// On se borne à 9 coups où alors on implémente un double </w:t>
-      </w:r>
-      <w:proofErr w:type="spellStart"/>
-      <w:r>
-        <w:rPr>
-          <w:i/>
-          <w:iCs/>
-        </w:rPr>
-        <w:t>waitKey</w:t>
-      </w:r>
-      <w:proofErr w:type="spellEnd"/>
-      <w:r>
-        <w:rPr>
-          <w:i/>
-          <w:iCs/>
-        </w:rPr>
-        <w:t xml:space="preserve"> avec une validation par </w:t>
-      </w:r>
-      <w:proofErr w:type="spellStart"/>
-      <w:r>
-        <w:rPr>
-          <w:i/>
-          <w:iCs/>
-        </w:rPr>
-        <w:t>entree</w:t>
-      </w:r>
-      <w:proofErr w:type="spellEnd"/>
-      <w:r>
-        <w:rPr>
-          <w:i/>
-          <w:iCs/>
-        </w:rPr>
-        <w:t xml:space="preserve"> pour pouvoir enregistrer plus de coups ?</w:t>
-      </w:r>
-      <w:r>
-        <w:t xml:space="preserve"> Une fois le choix fait, on entre directement dans le mode 2.</w:t>
+        <w:t xml:space="preserve">Il est possible de sauvegarder jusqu’à 9 coups. </w:t>
+      </w:r>
+      <w:r>
+        <w:t>Une fois le choix fait, on entre directement dans le mode 2.</w:t>
       </w:r>
       <w:r>
         <w:t xml:space="preserve"> Il est sinon possible de revenir au mode 0 avec « échap ».</w:t>
@@ -680,14 +681,14 @@
         <w:t>attends de l’utilisateur de replacer la bille à sa position initiale. Pour cela</w:t>
       </w:r>
       <w:r>
-        <w:t xml:space="preserve">, on affiche directement sur le billard la position où la bille doit être placée par un cercle. En parallèle, on tracke </w:t>
+        <w:t xml:space="preserve">, on affiche directement sur le billard la position où la bille doit être placée par un cercle. En parallèle, on tracke la position actuelle de la balle. Lorsque </w:t>
+      </w:r>
+      <w:r>
+        <w:t xml:space="preserve">elle a été bien placée pendant 2 secondes, on confirme à </w:t>
       </w:r>
       <w:r>
         <w:lastRenderedPageBreak/>
-        <w:t xml:space="preserve">la position actuelle de la balle. Lorsque </w:t>
-      </w:r>
-      <w:r>
-        <w:t>elle a été bien placée pendant 2 secondes, on confirme à l’utilisateur que la balle a été correctement placée par un signal visuel ou sonore. On entre alors automatiquement dans le mode 3.</w:t>
+        <w:t>l’utilisateur que la balle a été correctement placée par un signal visuel ou sonore. On entre alors automatiquement dans le mode 3.</w:t>
       </w:r>
       <w:r>
         <w:t xml:space="preserve"> </w:t>
@@ -727,24 +728,9 @@
       <w:r>
         <w:t xml:space="preserve">. </w:t>
       </w:r>
-    </w:p>
-    <w:p/>
-    <w:p>
-      <w:r>
-        <w:t>// Pos 1</w:t>
-      </w:r>
-    </w:p>
-    <w:p>
-      <w:r>
-        <w:t>Lorsque la balle est arrêtée, on revient automatiquement au mode 0.</w:t>
-      </w:r>
-    </w:p>
-    <w:p>
-      <w:r>
-        <w:t>// Pos 2</w:t>
-      </w:r>
-    </w:p>
-    <w:p>
+      <w:r>
+        <w:br/>
+      </w:r>
       <w:r>
         <w:t>Lorsque la balle est arrêtée, le programme est en stand-by et atten</w:t>
       </w:r>

</xml_diff>

<commit_message>
Ajout test précision tracking
Ajout du fichier .py permettant de tracer les courbes d'erreur tracking/pointage.
Il faut d'abord exporter un fichier texte depuis le logiciel tracker
Ajout des vidéos à analyser.
</commit_message>
<xml_diff>
--- a/Explications fonctionnement script billard.docx
+++ b/Explications fonctionnement script billard.docx
@@ -79,43 +79,27 @@
         <w:t>née</w:t>
       </w:r>
       <w:r>
-        <w:t xml:space="preserve">s est situé au centre de la table de billard et a pour unité le </w:t>
-      </w:r>
-      <w:proofErr w:type="spellStart"/>
-      <w:r>
-        <w:t>mm.</w:t>
-      </w:r>
-      <w:proofErr w:type="spellEnd"/>
+        <w:t xml:space="preserve">s est situé au centre de la table de billard et a pour unité le mm. </w:t>
+      </w:r>
+      <w:r>
+        <w:t xml:space="preserve">La connexion entre le premier repère et le deuxième nécessite le calcul d’une homographie entre les deux plans (de l’image de la caméra et </w:t>
+      </w:r>
+      <w:r>
+        <w:t>de la vue de dessus de la table)</w:t>
+      </w:r>
+      <w:r>
+        <w:t>.</w:t>
+      </w:r>
+    </w:p>
+    <w:p>
+      <w:r>
+        <w:t>Enfin le dernier système de coordonnées est celui de l’image projetée par le vidéo projecteur. Il a pour origine le coin supérieur gauche de l’image et ses dimensions dépendent de la taille de l’écran (qui est affiché sur la table par le vidéoprojecteur).</w:t>
+      </w:r>
       <w:r>
         <w:t xml:space="preserve"> </w:t>
       </w:r>
       <w:r>
-        <w:t xml:space="preserve">La connexion entre le premier repère et le deuxième nécessite le calcul d’une homographie entre les deux plans (de l’image de la caméra et </w:t>
-      </w:r>
-      <w:r>
-        <w:t>de la vue de dessus de la table)</w:t>
-      </w:r>
-      <w:r>
-        <w:t>.</w:t>
-      </w:r>
-    </w:p>
-    <w:p>
-      <w:r>
-        <w:t>Enfin le dernier système de coordonnées est celui de l’image projetée par le vidéo projecteur. Il a pour origine le coin supérieur gauche de l’image et ses dimensions dépendent de la taille de l’écran (qui est affiché sur la table par le vidéoprojecteur).</w:t>
-      </w:r>
-      <w:r>
-        <w:t xml:space="preserve"> </w:t>
-      </w:r>
-      <w:r>
-        <w:t xml:space="preserve">Il doit être possible de faire correspondre la position réelle de la balle à un point sur l’écran </w:t>
-      </w:r>
-      <w:proofErr w:type="gramStart"/>
-      <w:r>
-        <w:t>de manière à ce</w:t>
-      </w:r>
-      <w:proofErr w:type="gramEnd"/>
-      <w:r>
-        <w:t xml:space="preserve"> qu’il soit projeté sur la position réelle de la balle par le vidéo projecteur.</w:t>
+        <w:t>Il doit être possible de faire correspondre la position réelle de la balle à un point sur l’écran de manière à ce qu’il soit projeté sur la position réelle de la balle par le vidéo projecteur.</w:t>
       </w:r>
     </w:p>
     <w:p>
@@ -180,15 +164,7 @@
         <w:t xml:space="preserve"> pour fermer l’image affichée et passer à la suite. Attention, pour que l</w:t>
       </w:r>
       <w:r>
-        <w:t xml:space="preserve">’on puisse lire les touches pressées par l’utilisateur, il faut qu’une fenêtre </w:t>
-      </w:r>
-      <w:proofErr w:type="spellStart"/>
-      <w:r>
-        <w:t>OpenCV</w:t>
-      </w:r>
-      <w:proofErr w:type="spellEnd"/>
-      <w:r>
-        <w:t xml:space="preserve"> du PC soit sélectionnée. Au besoin, cliquer sur l’image avant d’appuyer sur </w:t>
+        <w:t xml:space="preserve">’on puisse lire les touches pressées par l’utilisateur, il faut qu’une fenêtre OpenCV du PC soit sélectionnée. Au besoin, cliquer sur l’image avant d’appuyer sur </w:t>
       </w:r>
       <w:r>
         <w:t>« q »</w:t>
@@ -237,15 +213,7 @@
         <w:t xml:space="preserve"> A cet instant un choix s’impose à l’utilisateur : utiliser la matrice d’homographie sauvegardée à l’extérieur du programme dans le fichier </w:t>
       </w:r>
       <w:r>
-        <w:t>« </w:t>
-      </w:r>
-      <w:proofErr w:type="spellStart"/>
-      <w:r>
-        <w:t>AllData.json</w:t>
-      </w:r>
-      <w:proofErr w:type="spellEnd"/>
-      <w:r>
-        <w:t xml:space="preserve"> » (par exemple si il a déjà </w:t>
+        <w:t xml:space="preserve">« AllData.json » (par exemple si il a déjà </w:t>
       </w:r>
       <w:r>
         <w:t xml:space="preserve">trouvé l’homographie la dernière fois qu’il a lancé le script, il n’a pas besoin de la </w:t>
@@ -424,30 +392,14 @@
       <w:r>
         <w:t xml:space="preserve">Figure </w:t>
       </w:r>
-      <w:r>
-        <w:fldChar w:fldCharType="begin"/>
-      </w:r>
-      <w:r>
-        <w:instrText xml:space="preserve"> SEQ Figure \* </w:instrText>
-      </w:r>
-      <w:r>
-        <w:instrText xml:space="preserve">ARABIC </w:instrText>
-      </w:r>
-      <w:r>
-        <w:fldChar w:fldCharType="separate"/>
-      </w:r>
-      <w:r>
-        <w:rPr>
-          <w:noProof/>
-        </w:rPr>
-        <w:t>1</w:t>
-      </w:r>
-      <w:r>
-        <w:rPr>
-          <w:noProof/>
-        </w:rPr>
-        <w:fldChar w:fldCharType="end"/>
-      </w:r>
+      <w:fldSimple w:instr=" SEQ Figure \* ARABIC ">
+        <w:r>
+          <w:rPr>
+            <w:noProof/>
+          </w:rPr>
+          <w:t>1</w:t>
+        </w:r>
+      </w:fldSimple>
       <w:bookmarkEnd w:id="0"/>
       <w:r>
         <w:t xml:space="preserve"> : Position des coins de la table</w:t>
@@ -590,27 +542,14 @@
       <w:r>
         <w:t xml:space="preserve">Figure </w:t>
       </w:r>
-      <w:r>
-        <w:fldChar w:fldCharType="begin"/>
-      </w:r>
-      <w:r>
-        <w:instrText xml:space="preserve"> SEQ Figure \* ARABIC </w:instrText>
-      </w:r>
-      <w:r>
-        <w:fldChar w:fldCharType="separate"/>
-      </w:r>
-      <w:r>
-        <w:rPr>
-          <w:noProof/>
-        </w:rPr>
-        <w:t>2</w:t>
-      </w:r>
-      <w:r>
-        <w:rPr>
-          <w:noProof/>
-        </w:rPr>
-        <w:fldChar w:fldCharType="end"/>
-      </w:r>
+      <w:fldSimple w:instr=" SEQ Figure \* ARABIC ">
+        <w:r>
+          <w:rPr>
+            <w:noProof/>
+          </w:rPr>
+          <w:t>2</w:t>
+        </w:r>
+      </w:fldSimple>
       <w:bookmarkEnd w:id="1"/>
       <w:r>
         <w:t xml:space="preserve"> : Image de base projetée sur le billard</w:t>
@@ -678,7 +617,7 @@
         <w:t xml:space="preserve">Le mode 2 </w:t>
       </w:r>
       <w:r>
-        <w:t>attends de l’utilisateur de replacer la bille à sa position initiale. Pour cela</w:t>
+        <w:t>attend de l’utilisateur de replacer la bille à sa position initiale. Pour cela</w:t>
       </w:r>
       <w:r>
         <w:t xml:space="preserve">, on affiche directement sur le billard la position où la bille doit être placée par un cercle. En parallèle, on tracke la position actuelle de la balle. Lorsque </w:t>

</xml_diff>